<commit_message>
update source code and report for project
</commit_message>
<xml_diff>
--- a/Final project/Project report.docx
+++ b/Final project/Project report.docx
@@ -39,79 +39,94 @@
           <w:sz w:val="28"/>
           <w:szCs w:val="28"/>
         </w:rPr>
-        <w:t>Report</w:t>
-      </w:r>
-    </w:p>
-    <w:p>
-      <w:r>
-        <w:t xml:space="preserve">In this project, we wanted to explore the process of creating a VR game that extends the reality. We wanted to create something that was cool and deliver an experience that could not be enjoyed in real life. </w:t>
-      </w:r>
-    </w:p>
-    <w:p>
-      <w:r>
-        <w:t xml:space="preserve">We originally </w:t>
-      </w:r>
-      <w:r>
-        <w:t>wanted to start of in augmented reality</w:t>
-      </w:r>
-      <w:r>
-        <w:t xml:space="preserve"> (AR)</w:t>
-      </w:r>
-      <w:r>
-        <w:t>, anchoring a wormhole in the classroom. Then when we touch it, we would be sucked into a wormhole, experience time warping effects</w:t>
-      </w:r>
-      <w:r>
-        <w:t xml:space="preserve"> of the environment on the other side</w:t>
-      </w:r>
-      <w:r>
-        <w:t xml:space="preserve"> and be </w:t>
-      </w:r>
-      <w:r>
-        <w:t>transported</w:t>
-      </w:r>
-      <w:r>
-        <w:t xml:space="preserve"> to the </w:t>
-      </w:r>
-      <w:r>
-        <w:t xml:space="preserve">environment on the </w:t>
-      </w:r>
-      <w:r>
-        <w:t>other side of the wormhole, which is a galaxy in virtual reality</w:t>
-      </w:r>
-      <w:r>
-        <w:t xml:space="preserve"> (VR)</w:t>
-      </w:r>
-      <w:r>
-        <w:t>.</w:t>
-      </w:r>
-      <w:r>
-        <w:t xml:space="preserve"> From the implementation stand point, it made sense to place the environment to be located physically within the wormhole because the user would be forced to enter it and be immersed in the a wrapping effect reflecting this view.</w:t>
-      </w:r>
-      <w:r>
-        <w:t xml:space="preserve"> The idea of entering the environment and become immersed in VR is very interestin</w:t>
-      </w:r>
-      <w:r>
-        <w:t>g but does not make use</w:t>
-      </w:r>
-      <w:r>
-        <w:t xml:space="preserve"> of the advantages of Hololens as it should have</w:t>
-      </w:r>
-      <w:r>
-        <w:t xml:space="preserve"> because it forgoes AR</w:t>
-      </w:r>
-      <w:r>
-        <w:t xml:space="preserve">. Because of this, we modified our original plan to enter the galaxy. Instead, we made use of the spatial mapping in Hololens and opened up holes in the wall, that we can use to peeks at the other side. </w:t>
-      </w:r>
-    </w:p>
-    <w:p/>
-    <w:p>
-      <w:r>
-        <w:t>John, p</w:t>
+        <w:t>Project description</w:t>
       </w:r>
       <w:bookmarkStart w:id="0" w:name="_GoBack"/>
       <w:bookmarkEnd w:id="0"/>
-      <w:r>
-        <w:t>lease take a look and this and made sure if there is anything you want to add or change</w:t>
+    </w:p>
+    <w:p>
+      <w:r>
+        <w:t xml:space="preserve">In this project, we wanted to explore the process of creating a VR game that extends the reality. We wanted to create something that was cool and deliver an experience that could not be enjoyed in real life. </w:t>
+      </w:r>
+    </w:p>
+    <w:p>
+      <w:r>
+        <w:t xml:space="preserve">We originally </w:t>
+      </w:r>
+      <w:r>
+        <w:t>wanted to start of in augmented reality</w:t>
+      </w:r>
+      <w:r>
+        <w:t xml:space="preserve"> (AR)</w:t>
+      </w:r>
+      <w:r>
+        <w:t>, anchoring a wormhole in the classroom. Then when we touch it, we would be sucked into a wormhole, experience time warping effects</w:t>
+      </w:r>
+      <w:r>
+        <w:t xml:space="preserve"> of the environment on the other side</w:t>
+      </w:r>
+      <w:r>
+        <w:t xml:space="preserve"> and be </w:t>
+      </w:r>
+      <w:r>
+        <w:t>transported</w:t>
+      </w:r>
+      <w:r>
+        <w:t xml:space="preserve"> to the </w:t>
+      </w:r>
+      <w:r>
+        <w:t xml:space="preserve">environment on the </w:t>
+      </w:r>
+      <w:r>
+        <w:t>other side of the wormhole, which is a galaxy in virtual reality</w:t>
+      </w:r>
+      <w:r>
+        <w:t xml:space="preserve"> (VR)</w:t>
+      </w:r>
+      <w:r>
+        <w:t>.</w:t>
+      </w:r>
+      <w:r>
+        <w:t xml:space="preserve"> From the implementation stand point, it made sense to place the environment to be located physically within the wormhole because the user would be forced to enter it and be immersed in the a wrapping effect reflecting this view.</w:t>
+      </w:r>
+      <w:r>
+        <w:t xml:space="preserve"> The idea of ent</w:t>
+      </w:r>
+      <w:r>
+        <w:t>ering the environment and becoming</w:t>
+      </w:r>
+      <w:r>
+        <w:t xml:space="preserve"> immersed in VR is very interestin</w:t>
+      </w:r>
+      <w:r>
+        <w:t>g but does not make use</w:t>
+      </w:r>
+      <w:r>
+        <w:t xml:space="preserve"> of the advantages of Hololens as it should have</w:t>
+      </w:r>
+      <w:r>
+        <w:t xml:space="preserve"> because it forgoes AR</w:t>
+      </w:r>
+      <w:r>
+        <w:t xml:space="preserve">. Because of this, we </w:t>
+      </w:r>
+      <w:r>
+        <w:t>extended</w:t>
+      </w:r>
+      <w:r>
+        <w:t xml:space="preserve"> our original plan</w:t>
+      </w:r>
+      <w:r>
+        <w:t xml:space="preserve"> to enter the galaxy. W</w:t>
+      </w:r>
+      <w:r>
+        <w:t xml:space="preserve">e made use of the spatial mapping in Hololens and opened up holes in the wall, that we can use to peeks at the other side. </w:t>
+      </w:r>
+      <w:r>
+        <w:t>We allow the user to choose between the two</w:t>
+      </w:r>
+      <w:r>
+        <w:t xml:space="preserve"> options: to immerse in the a galaxy and to take a peek and another environment.</w:t>
       </w:r>
     </w:p>
     <w:p>
@@ -290,7 +305,6 @@
         </w:numPr>
       </w:pPr>
       <w:r>
-        <w:lastRenderedPageBreak/>
         <w:t>Sphere</w:t>
       </w:r>
     </w:p>
@@ -303,6 +317,7 @@
         </w:numPr>
       </w:pPr>
       <w:r>
+        <w:lastRenderedPageBreak/>
         <w:t>StarCluster_GrayNebulae</w:t>
       </w:r>
     </w:p>
@@ -332,6 +347,9 @@
     </w:p>
     <w:p>
       <w:r>
+        <w:rPr>
+          <w:noProof/>
+        </w:rPr>
         <w:drawing>
           <wp:inline distT="0" distB="0" distL="0" distR="0" wp14:anchorId="4AA1FDA1" wp14:editId="438BDC6F">
             <wp:extent cx="5165608" cy="1311729"/>
@@ -543,19 +561,7 @@
           <w:rPr>
             <w:rStyle w:val="Hyperlink"/>
           </w:rPr>
-          <w:t>https://doc</w:t>
-        </w:r>
-        <w:r>
-          <w:rPr>
-            <w:rStyle w:val="Hyperlink"/>
-          </w:rPr>
-          <w:t>s</w:t>
-        </w:r>
-        <w:r>
-          <w:rPr>
-            <w:rStyle w:val="Hyperlink"/>
-          </w:rPr>
-          <w:t>.unity3d.com/ScriptReference/</w:t>
+          <w:t>https://docs.unity3d.com/ScriptReference/</w:t>
         </w:r>
       </w:hyperlink>
     </w:p>
@@ -577,6 +583,12 @@
         <w:t>User manual</w:t>
       </w:r>
     </w:p>
+    <w:p>
+      <w:r>
+        <w:t>A running version of the executable is on the Hololens.</w:t>
+      </w:r>
+    </w:p>
+    <w:p/>
     <w:p>
       <w:r>
         <w:t>Please fill out this part John</w:t>

</xml_diff>